<commit_message>
feat: no more grey bars...
</commit_message>
<xml_diff>
--- a/assets/download/beitrittserklaerung_ogv_pattenhofen_altenthann.docx
+++ b/assets/download/beitrittserklaerung_ogv_pattenhofen_altenthann.docx
@@ -252,10 +252,10 @@
             <w:tcBorders>
               <w:top w:val="single" w:sz="7" w:space="0" w:color="FFFFFF"/>
               <w:left w:val="single" w:sz="7" w:space="0" w:color="FFFFFF"/>
-              <w:bottom w:val="single" w:sz="7" w:space="0" w:color="836967"/>
+              <w:bottom w:val="single" w:sz="8" w:space="0" w:color="836967"/>
               <w:right w:val="single" w:sz="7" w:space="0" w:color="FFFFFF"/>
             </w:tcBorders>
-            <w:shd w:val="clear" w:color="auto" w:fill="B2B2B2"/>
+            <w:shd w:val="clear" w:color="auto" w:fill="auto"/>
           </w:tcPr>
           <w:p>
             <w:pPr>
@@ -316,10 +316,10 @@
             <w:tcBorders>
               <w:top w:val="single" w:sz="7" w:space="0" w:color="FFFFFF"/>
               <w:left w:val="single" w:sz="7" w:space="0" w:color="FFFFFF"/>
-              <w:bottom w:val="single" w:sz="7" w:space="0" w:color="836967"/>
+              <w:bottom w:val="single" w:sz="8" w:space="0" w:color="836967"/>
               <w:right w:val="single" w:sz="7" w:space="0" w:color="FFFFFF"/>
             </w:tcBorders>
-            <w:shd w:val="clear" w:color="auto" w:fill="B2B2B2"/>
+            <w:shd w:val="clear" w:color="auto" w:fill="auto"/>
           </w:tcPr>
           <w:p>
             <w:pPr>
@@ -378,10 +378,10 @@
             <w:tcBorders>
               <w:top w:val="single" w:sz="7" w:space="0" w:color="FFFFFF"/>
               <w:left w:val="single" w:sz="7" w:space="0" w:color="FFFFFF"/>
-              <w:bottom w:val="single" w:sz="7" w:space="0" w:color="836967"/>
+              <w:bottom w:val="single" w:sz="8" w:space="0" w:color="836967"/>
               <w:right w:val="single" w:sz="7" w:space="0" w:color="FFFFFF"/>
             </w:tcBorders>
-            <w:shd w:val="clear" w:color="auto" w:fill="B2B2B2"/>
+            <w:shd w:val="clear" w:color="auto" w:fill="auto"/>
           </w:tcPr>
           <w:p>
             <w:pPr>
@@ -402,6 +402,7 @@
               <w:top w:val="single" w:sz="7" w:space="0" w:color="FFFFFF"/>
               <w:left w:val="single" w:sz="7" w:space="0" w:color="FFFFFF"/>
               <w:bottom w:val="single" w:sz="7" w:space="0" w:color="FFFFFF"/>
+              <w:right w:val="single" w:sz="8" w:space="0" w:color="FFFFFF"/>
             </w:tcBorders>
             <w:shd w:val="clear" w:color="auto" w:fill="auto"/>
           </w:tcPr>
@@ -441,12 +442,12 @@
           <w:tcPr>
             <w:tcW w:w="2553" w:type="dxa"/>
             <w:tcBorders>
-              <w:top w:val="single" w:sz="7" w:space="0" w:color="FFFFFF"/>
-              <w:left w:val="single" w:sz="7" w:space="0" w:color="FFFFFF"/>
-              <w:bottom w:val="single" w:sz="7" w:space="0" w:color="FFFFFF"/>
-              <w:right w:val="single" w:sz="7" w:space="0" w:color="FFFFFF"/>
+              <w:top w:val="single" w:sz="8" w:space="0" w:color="836967"/>
+              <w:left w:val="single" w:sz="8" w:space="0" w:color="FFFFFF"/>
+              <w:bottom w:val="single" w:sz="4" w:space="0" w:color="auto"/>
+              <w:right w:val="single" w:sz="8" w:space="0" w:color="FFFFFF"/>
             </w:tcBorders>
-            <w:shd w:val="clear" w:color="auto" w:fill="B2B2B2"/>
+            <w:shd w:val="clear" w:color="auto" w:fill="auto"/>
           </w:tcPr>
           <w:p>
             <w:pPr>
@@ -465,7 +466,9 @@
             <w:tcW w:w="1163" w:type="dxa"/>
             <w:tcBorders>
               <w:top w:val="single" w:sz="7" w:space="0" w:color="FFFFFF"/>
+              <w:left w:val="single" w:sz="8" w:space="0" w:color="FFFFFF"/>
               <w:bottom w:val="single" w:sz="7" w:space="0" w:color="FFFFFF"/>
+              <w:right w:val="single" w:sz="8" w:space="0" w:color="FFFFFF"/>
             </w:tcBorders>
             <w:shd w:val="clear" w:color="auto" w:fill="auto"/>
           </w:tcPr>
@@ -505,12 +508,12 @@
           <w:tcPr>
             <w:tcW w:w="2462" w:type="dxa"/>
             <w:tcBorders>
-              <w:top w:val="single" w:sz="7" w:space="0" w:color="FFFFFF"/>
-              <w:left w:val="single" w:sz="7" w:space="0" w:color="FFFFFF"/>
-              <w:bottom w:val="single" w:sz="7" w:space="0" w:color="FFFFFF"/>
-              <w:right w:val="single" w:sz="7" w:space="0" w:color="FFFFFF"/>
+              <w:top w:val="single" w:sz="8" w:space="0" w:color="836967"/>
+              <w:left w:val="single" w:sz="8" w:space="0" w:color="FFFFFF"/>
+              <w:bottom w:val="single" w:sz="4" w:space="0" w:color="auto"/>
+              <w:right w:val="single" w:sz="8" w:space="0" w:color="FFFFFF"/>
             </w:tcBorders>
-            <w:shd w:val="clear" w:color="auto" w:fill="B2B2B2"/>
+            <w:shd w:val="clear" w:color="auto" w:fill="auto"/>
           </w:tcPr>
           <w:p>
             <w:pPr>
@@ -529,7 +532,9 @@
             <w:tcW w:w="801" w:type="dxa"/>
             <w:tcBorders>
               <w:top w:val="single" w:sz="7" w:space="0" w:color="FFFFFF"/>
+              <w:left w:val="single" w:sz="8" w:space="0" w:color="FFFFFF"/>
               <w:bottom w:val="single" w:sz="7" w:space="0" w:color="FFFFFF"/>
+              <w:right w:val="single" w:sz="8" w:space="0" w:color="FFFFFF"/>
             </w:tcBorders>
             <w:shd w:val="clear" w:color="auto" w:fill="auto"/>
           </w:tcPr>
@@ -558,12 +563,12 @@
           <w:tcPr>
             <w:tcW w:w="1420" w:type="dxa"/>
             <w:tcBorders>
-              <w:top w:val="single" w:sz="7" w:space="0" w:color="FFFFFF"/>
-              <w:left w:val="single" w:sz="7" w:space="0" w:color="FFFFFF"/>
-              <w:bottom w:val="single" w:sz="7" w:space="0" w:color="FFFFFF"/>
-              <w:right w:val="single" w:sz="7" w:space="0" w:color="FFFFFF"/>
+              <w:top w:val="single" w:sz="8" w:space="0" w:color="836967"/>
+              <w:left w:val="single" w:sz="8" w:space="0" w:color="FFFFFF"/>
+              <w:bottom w:val="single" w:sz="4" w:space="0" w:color="auto"/>
+              <w:right w:val="single" w:sz="8" w:space="0" w:color="FFFFFF"/>
             </w:tcBorders>
-            <w:shd w:val="clear" w:color="auto" w:fill="B2B2B2"/>
+            <w:shd w:val="clear" w:color="auto" w:fill="auto"/>
           </w:tcPr>
           <w:p>
             <w:pPr>
@@ -616,19 +621,7 @@
           <w:szCs w:val="22"/>
           <w:lang w:val="de-DE"/>
         </w:rPr>
-        <w:t>Hiermit erkläre ich</w:t>
-      </w:r>
-      <w:bookmarkStart w:id="0" w:name="_GoBack"/>
-      <w:bookmarkEnd w:id="0"/>
-      <w:r>
-        <w:rPr>
-          <w:rFonts w:ascii="Times New Roman" w:eastAsia="Times New Roman" w:hAnsi="Times New Roman" w:cs="Times New Roman"/>
-          <w:color w:val="000000"/>
-          <w:sz w:val="22"/>
-          <w:szCs w:val="22"/>
-          <w:lang w:val="de-DE"/>
-        </w:rPr>
-        <w:t xml:space="preserve"> meinen Beitritt zum Verein für Gartenbau und Landespflege </w:t>
+        <w:t xml:space="preserve">Hiermit erkläre ich meinen Beitritt zum Verein für Gartenbau und Landespflege </w:t>
       </w:r>
       <w:proofErr w:type="spellStart"/>
       <w:r>
@@ -811,6 +804,7 @@
               <w:top w:val="single" w:sz="7" w:space="0" w:color="FFFFFF"/>
               <w:left w:val="single" w:sz="7" w:space="0" w:color="FFFFFF"/>
               <w:bottom w:val="single" w:sz="7" w:space="0" w:color="FFFFFF"/>
+              <w:right w:val="single" w:sz="8" w:space="0" w:color="FFFFFF"/>
             </w:tcBorders>
             <w:shd w:val="clear" w:color="auto" w:fill="auto"/>
           </w:tcPr>
@@ -839,12 +833,12 @@
           <w:tcPr>
             <w:tcW w:w="2538" w:type="dxa"/>
             <w:tcBorders>
-              <w:top w:val="single" w:sz="7" w:space="0" w:color="FFFFFF"/>
-              <w:left w:val="single" w:sz="7" w:space="0" w:color="FFFFFF"/>
-              <w:bottom w:val="single" w:sz="7" w:space="0" w:color="FFFFFF"/>
-              <w:right w:val="single" w:sz="7" w:space="0" w:color="FFFFFF"/>
+              <w:top w:val="single" w:sz="8" w:space="0" w:color="FFFFFF"/>
+              <w:left w:val="single" w:sz="8" w:space="0" w:color="FFFFFF"/>
+              <w:bottom w:val="single" w:sz="4" w:space="0" w:color="auto"/>
+              <w:right w:val="single" w:sz="8" w:space="0" w:color="FFFFFF"/>
             </w:tcBorders>
-            <w:shd w:val="clear" w:color="auto" w:fill="B2B2B2"/>
+            <w:shd w:val="clear" w:color="auto" w:fill="auto"/>
           </w:tcPr>
           <w:p>
             <w:pPr>
@@ -863,7 +857,9 @@
             <w:tcW w:w="725" w:type="dxa"/>
             <w:tcBorders>
               <w:top w:val="single" w:sz="7" w:space="0" w:color="FFFFFF"/>
+              <w:left w:val="single" w:sz="8" w:space="0" w:color="FFFFFF"/>
               <w:bottom w:val="single" w:sz="7" w:space="0" w:color="FFFFFF"/>
+              <w:right w:val="single" w:sz="8" w:space="0" w:color="FFFFFF"/>
             </w:tcBorders>
             <w:shd w:val="clear" w:color="auto" w:fill="auto"/>
           </w:tcPr>
@@ -890,12 +886,12 @@
           <w:tcPr>
             <w:tcW w:w="1360" w:type="dxa"/>
             <w:tcBorders>
-              <w:top w:val="single" w:sz="7" w:space="0" w:color="FFFFFF"/>
-              <w:left w:val="single" w:sz="7" w:space="0" w:color="FFFFFF"/>
-              <w:bottom w:val="single" w:sz="7" w:space="0" w:color="FFFFFF"/>
-              <w:right w:val="single" w:sz="7" w:space="0" w:color="FFFFFF"/>
+              <w:top w:val="single" w:sz="8" w:space="0" w:color="FFFFFF"/>
+              <w:left w:val="single" w:sz="8" w:space="0" w:color="FFFFFF"/>
+              <w:bottom w:val="single" w:sz="4" w:space="0" w:color="auto"/>
+              <w:right w:val="single" w:sz="8" w:space="0" w:color="FFFFFF"/>
             </w:tcBorders>
-            <w:shd w:val="clear" w:color="auto" w:fill="B2B2B2"/>
+            <w:shd w:val="clear" w:color="auto" w:fill="auto"/>
           </w:tcPr>
           <w:p>
             <w:pPr>
@@ -921,6 +917,7 @@
             <w:tcW w:w="1405" w:type="dxa"/>
             <w:tcBorders>
               <w:top w:val="single" w:sz="7" w:space="0" w:color="FFFFFF"/>
+              <w:left w:val="single" w:sz="8" w:space="0" w:color="FFFFFF"/>
               <w:bottom w:val="single" w:sz="7" w:space="0" w:color="FFFFFF"/>
             </w:tcBorders>
             <w:shd w:val="clear" w:color="auto" w:fill="auto"/>
@@ -1739,12 +1736,12 @@
           <w:tcPr>
             <w:tcW w:w="9405" w:type="dxa"/>
             <w:tcBorders>
-              <w:top w:val="single" w:sz="7" w:space="0" w:color="FFFFFF"/>
-              <w:left w:val="single" w:sz="7" w:space="0" w:color="FFFFFF"/>
-              <w:bottom w:val="single" w:sz="7" w:space="0" w:color="FFFFFF"/>
-              <w:right w:val="single" w:sz="7" w:space="0" w:color="FFFFFF"/>
+              <w:top w:val="single" w:sz="8" w:space="0" w:color="FFFFFF"/>
+              <w:left w:val="single" w:sz="8" w:space="0" w:color="FFFFFF"/>
+              <w:bottom w:val="single" w:sz="4" w:space="0" w:color="auto"/>
+              <w:right w:val="single" w:sz="8" w:space="0" w:color="FFFFFF"/>
             </w:tcBorders>
-            <w:shd w:val="clear" w:color="auto" w:fill="B2B2B2"/>
+            <w:shd w:val="clear" w:color="auto" w:fill="auto"/>
           </w:tcPr>
           <w:p>
             <w:pPr>
@@ -1854,12 +1851,12 @@
           <w:tcPr>
             <w:tcW w:w="9390" w:type="dxa"/>
             <w:tcBorders>
-              <w:top w:val="single" w:sz="7" w:space="0" w:color="FFFFFF"/>
-              <w:left w:val="single" w:sz="7" w:space="0" w:color="FFFFFF"/>
-              <w:bottom w:val="single" w:sz="7" w:space="0" w:color="FFFFFF"/>
-              <w:right w:val="single" w:sz="7" w:space="0" w:color="FFFFFF"/>
+              <w:top w:val="single" w:sz="8" w:space="0" w:color="FFFFFF"/>
+              <w:left w:val="single" w:sz="8" w:space="0" w:color="FFFFFF"/>
+              <w:bottom w:val="single" w:sz="4" w:space="0" w:color="auto"/>
+              <w:right w:val="single" w:sz="8" w:space="0" w:color="FFFFFF"/>
             </w:tcBorders>
-            <w:shd w:val="clear" w:color="auto" w:fill="B2B2B2"/>
+            <w:shd w:val="clear" w:color="auto" w:fill="auto"/>
           </w:tcPr>
           <w:p>
             <w:pPr>
@@ -1945,11 +1942,12 @@
           <w:tcPr>
             <w:tcW w:w="645" w:type="dxa"/>
             <w:tcBorders>
-              <w:top w:val="single" w:sz="7" w:space="0" w:color="FFFFFF"/>
-              <w:left w:val="single" w:sz="7" w:space="0" w:color="FFFFFF"/>
-              <w:bottom w:val="single" w:sz="7" w:space="0" w:color="FFFFFF"/>
+              <w:top w:val="single" w:sz="8" w:space="0" w:color="FFFFFF"/>
+              <w:left w:val="single" w:sz="8" w:space="0" w:color="FFFFFF"/>
+              <w:bottom w:val="single" w:sz="4" w:space="0" w:color="auto"/>
+              <w:right w:val="single" w:sz="8" w:space="0" w:color="FFFFFF"/>
             </w:tcBorders>
-            <w:shd w:val="clear" w:color="auto" w:fill="B2B2B2"/>
+            <w:shd w:val="clear" w:color="auto" w:fill="auto"/>
           </w:tcPr>
           <w:p>
             <w:pPr>
@@ -1976,12 +1974,12 @@
           <w:tcPr>
             <w:tcW w:w="2805" w:type="dxa"/>
             <w:tcBorders>
-              <w:top w:val="single" w:sz="7" w:space="0" w:color="FFFFFF"/>
-              <w:left w:val="single" w:sz="7" w:space="0" w:color="FFFFFF"/>
-              <w:bottom w:val="single" w:sz="7" w:space="0" w:color="FFFFFF"/>
-              <w:right w:val="single" w:sz="7" w:space="0" w:color="FFFFFF"/>
+              <w:top w:val="single" w:sz="8" w:space="0" w:color="FFFFFF"/>
+              <w:left w:val="single" w:sz="8" w:space="0" w:color="FFFFFF"/>
+              <w:bottom w:val="single" w:sz="4" w:space="0" w:color="auto"/>
+              <w:right w:val="single" w:sz="8" w:space="0" w:color="FFFFFF"/>
             </w:tcBorders>
-            <w:shd w:val="clear" w:color="auto" w:fill="B2B2B2"/>
+            <w:shd w:val="clear" w:color="auto" w:fill="auto"/>
           </w:tcPr>
           <w:p>
             <w:pPr>
@@ -2165,14 +2163,12 @@
           <w:lang w:val="de-DE"/>
         </w:rPr>
       </w:pPr>
-    </w:p>
-    <w:p>
-      <w:pPr>
-        <w:rPr>
-          <w:rFonts w:ascii="Times New Roman" w:eastAsia="Times New Roman" w:hAnsi="Times New Roman" w:cs="Times New Roman"/>
-          <w:color w:val="000000"/>
-          <w:sz w:val="20"/>
-          <w:szCs w:val="20"/>
+      <w:bookmarkStart w:id="0" w:name="_GoBack"/>
+      <w:bookmarkEnd w:id="0"/>
+    </w:p>
+    <w:p>
+      <w:pPr>
+        <w:rPr>
           <w:lang w:val="de-DE"/>
         </w:rPr>
       </w:pPr>
@@ -2191,11 +2187,17 @@
   <w:docDefaults>
     <w:rPrDefault>
       <w:rPr>
-        <w:rFonts w:ascii="Times New Roman" w:eastAsia="Times New Roman" w:hAnsi="Times New Roman" w:cs="Times New Roman"/>
-        <w:lang w:val="en-US" w:eastAsia="en-US" w:bidi="ar-SA"/>
+        <w:rFonts w:asciiTheme="minorHAnsi" w:eastAsiaTheme="minorHAnsi" w:hAnsiTheme="minorHAnsi" w:cstheme="minorBidi"/>
+        <w:sz w:val="22"/>
+        <w:szCs w:val="22"/>
+        <w:lang w:val="de-DE" w:eastAsia="en-US" w:bidi="ar-SA"/>
       </w:rPr>
     </w:rPrDefault>
-    <w:pPrDefault/>
+    <w:pPrDefault>
+      <w:pPr>
+        <w:spacing w:after="160" w:line="259" w:lineRule="auto"/>
+      </w:pPr>
+    </w:pPrDefault>
   </w:docDefaults>
   <w:latentStyles w:defLockedState="0" w:defUIPriority="99" w:defSemiHidden="0" w:defUnhideWhenUsed="0" w:defQFormat="0" w:count="375">
     <w:lsdException w:name="Normal" w:uiPriority="0" w:qFormat="1"/>
@@ -2232,7 +2234,7 @@
     <w:lsdException w:name="header" w:semiHidden="1" w:unhideWhenUsed="1"/>
     <w:lsdException w:name="footer" w:semiHidden="1" w:unhideWhenUsed="1"/>
     <w:lsdException w:name="index heading" w:semiHidden="1" w:unhideWhenUsed="1"/>
-    <w:lsdException w:name="caption" w:uiPriority="35" w:qFormat="1"/>
+    <w:lsdException w:name="caption" w:semiHidden="1" w:uiPriority="35" w:unhideWhenUsed="1" w:qFormat="1"/>
     <w:lsdException w:name="table of figures" w:semiHidden="1" w:unhideWhenUsed="1"/>
     <w:lsdException w:name="envelope address" w:semiHidden="1" w:unhideWhenUsed="1"/>
     <w:lsdException w:name="envelope return" w:semiHidden="1" w:unhideWhenUsed="1"/>
@@ -2352,7 +2354,7 @@
     <w:lsdException w:name="Table Web 2" w:semiHidden="1" w:unhideWhenUsed="1"/>
     <w:lsdException w:name="Table Web 3" w:semiHidden="1" w:unhideWhenUsed="1"/>
     <w:lsdException w:name="Balloon Text" w:semiHidden="1" w:unhideWhenUsed="1"/>
-    <w:lsdException w:name="Table Grid" w:semiHidden="1" w:uiPriority="59" w:unhideWhenUsed="1"/>
+    <w:lsdException w:name="Table Grid" w:uiPriority="39"/>
     <w:lsdException w:name="Table Theme" w:semiHidden="1" w:unhideWhenUsed="1"/>
     <w:lsdException w:name="Placeholder Text" w:semiHidden="1"/>
     <w:lsdException w:name="No Spacing" w:uiPriority="1" w:qFormat="1"/>
@@ -2577,16 +2579,18 @@
   <w:style w:type="paragraph" w:default="1" w:styleId="Standard">
     <w:name w:val="Normal"/>
     <w:qFormat/>
+    <w:rsid w:val="008F0EA2"/>
     <w:pPr>
       <w:widowControl w:val="0"/>
       <w:suppressAutoHyphens/>
+      <w:spacing w:after="0" w:line="240" w:lineRule="auto"/>
     </w:pPr>
     <w:rPr>
       <w:rFonts w:ascii="Liberation Serif" w:eastAsia="SimSun" w:hAnsi="Liberation Serif" w:cs="Mangal"/>
       <w:kern w:val="1"/>
       <w:sz w:val="24"/>
       <w:szCs w:val="24"/>
-      <w:lang w:eastAsia="zh-CN" w:bidi="hi-IN"/>
+      <w:lang w:val="en-US" w:eastAsia="zh-CN" w:bidi="hi-IN"/>
     </w:rPr>
   </w:style>
   <w:style w:type="character" w:default="1" w:styleId="Absatz-Standardschriftart">
@@ -2616,96 +2620,52 @@
     <w:semiHidden/>
     <w:unhideWhenUsed/>
   </w:style>
-  <w:style w:type="character" w:customStyle="1" w:styleId="FootnoteSymbol">
-    <w:name w:val="Footnote_Symbol"/>
-    <w:rPr>
-      <w:vertAlign w:val="superscript"/>
-    </w:rPr>
-  </w:style>
-  <w:style w:type="character" w:customStyle="1" w:styleId="EndnoteSymbol">
-    <w:name w:val="Endnote_Symbol"/>
-    <w:rPr>
-      <w:vertAlign w:val="superscript"/>
-    </w:rPr>
-  </w:style>
-  <w:style w:type="character" w:customStyle="1" w:styleId="Footnoteanchor">
-    <w:name w:val="Footnote_anchor"/>
-    <w:rPr>
-      <w:vertAlign w:val="superscript"/>
-    </w:rPr>
-  </w:style>
-  <w:style w:type="character" w:customStyle="1" w:styleId="Endnoteanchor">
-    <w:name w:val="Endnote_anchor"/>
-    <w:rPr>
-      <w:vertAlign w:val="superscript"/>
-    </w:rPr>
-  </w:style>
-  <w:style w:type="character" w:customStyle="1" w:styleId="FootnoteCharacters">
-    <w:name w:val="Footnote Characters"/>
-  </w:style>
-  <w:style w:type="character" w:customStyle="1" w:styleId="EndnoteCharacters">
-    <w:name w:val="Endnote Characters"/>
-  </w:style>
-  <w:style w:type="paragraph" w:customStyle="1" w:styleId="Heading">
-    <w:name w:val="Heading"/>
-    <w:basedOn w:val="Standard"/>
-    <w:next w:val="Textkrper"/>
+  <w:style w:type="paragraph" w:customStyle="1" w:styleId="TableContents">
+    <w:name w:val="Table Contents"/>
+    <w:basedOn w:val="Textkrper"/>
+    <w:rsid w:val="008F0EA2"/>
     <w:pPr>
-      <w:keepNext/>
-      <w:spacing w:before="240" w:after="120"/>
+      <w:spacing w:after="0"/>
     </w:pPr>
     <w:rPr>
-      <w:rFonts w:ascii="Liberation Sans" w:eastAsia="Microsoft YaHei" w:hAnsi="Liberation Sans"/>
-      <w:sz w:val="28"/>
-      <w:szCs w:val="28"/>
+      <w:szCs w:val="24"/>
     </w:rPr>
   </w:style>
   <w:style w:type="paragraph" w:styleId="Textkrper">
     <w:name w:val="Body Text"/>
     <w:basedOn w:val="Standard"/>
+    <w:link w:val="TextkrperZchn"/>
+    <w:uiPriority w:val="99"/>
+    <w:semiHidden/>
+    <w:unhideWhenUsed/>
+    <w:rsid w:val="008F0EA2"/>
+    <w:pPr>
+      <w:spacing w:after="120"/>
+    </w:pPr>
+    <w:rPr>
+      <w:szCs w:val="21"/>
+    </w:rPr>
   </w:style>
-  <w:style w:type="paragraph" w:styleId="Liste">
-    <w:name w:val="List"/>
-    <w:basedOn w:val="Textkrper"/>
-  </w:style>
-  <w:style w:type="paragraph" w:styleId="Beschriftung">
-    <w:name w:val="caption"/>
-    <w:basedOn w:val="Standard"/>
-    <w:qFormat/>
-  </w:style>
-  <w:style w:type="paragraph" w:customStyle="1" w:styleId="Index">
-    <w:name w:val="Index"/>
-    <w:basedOn w:val="Standard"/>
-  </w:style>
-  <w:style w:type="paragraph" w:customStyle="1" w:styleId="TableContents">
-    <w:name w:val="Table Contents"/>
-    <w:basedOn w:val="Textkrper"/>
-  </w:style>
-  <w:style w:type="paragraph" w:customStyle="1" w:styleId="TableHeading">
-    <w:name w:val="Table Heading"/>
-    <w:basedOn w:val="TableContents"/>
-  </w:style>
-  <w:style w:type="paragraph" w:styleId="Kopfzeile">
-    <w:name w:val="header"/>
-    <w:basedOn w:val="Standard"/>
-  </w:style>
-  <w:style w:type="paragraph" w:styleId="Fuzeile">
-    <w:name w:val="footer"/>
-    <w:basedOn w:val="Standard"/>
-  </w:style>
-  <w:style w:type="paragraph" w:styleId="Funotentext">
-    <w:name w:val="footnote text"/>
-    <w:basedOn w:val="Standard"/>
-  </w:style>
-  <w:style w:type="paragraph" w:styleId="Endnotentext">
-    <w:name w:val="endnote text"/>
-    <w:basedOn w:val="Standard"/>
+  <w:style w:type="character" w:customStyle="1" w:styleId="TextkrperZchn">
+    <w:name w:val="Textkörper Zchn"/>
+    <w:basedOn w:val="Absatz-Standardschriftart"/>
+    <w:link w:val="Textkrper"/>
+    <w:uiPriority w:val="99"/>
+    <w:semiHidden/>
+    <w:rsid w:val="008F0EA2"/>
+    <w:rPr>
+      <w:rFonts w:ascii="Liberation Serif" w:eastAsia="SimSun" w:hAnsi="Liberation Serif" w:cs="Mangal"/>
+      <w:kern w:val="1"/>
+      <w:sz w:val="24"/>
+      <w:szCs w:val="21"/>
+      <w:lang w:val="en-US" w:eastAsia="zh-CN" w:bidi="hi-IN"/>
+    </w:rPr>
   </w:style>
 </w:styles>
 </file>
 
 <file path=word/theme/theme1.xml><?xml version="1.0" encoding="utf-8"?>
-<a:theme xmlns:a="http://schemas.openxmlformats.org/drawingml/2006/main" name="Office Theme">
+<a:theme xmlns:a="http://schemas.openxmlformats.org/drawingml/2006/main" name="Office">
   <a:themeElements>
     <a:clrScheme name="Office">
       <a:dk1>
@@ -2715,44 +2675,44 @@
         <a:sysClr val="window" lastClr="FFFFFF"/>
       </a:lt1>
       <a:dk2>
-        <a:srgbClr val="1F497D"/>
+        <a:srgbClr val="44546A"/>
       </a:dk2>
       <a:lt2>
-        <a:srgbClr val="EEECE1"/>
+        <a:srgbClr val="E7E6E6"/>
       </a:lt2>
       <a:accent1>
-        <a:srgbClr val="4F81BD"/>
+        <a:srgbClr val="4472C4"/>
       </a:accent1>
       <a:accent2>
-        <a:srgbClr val="C0504D"/>
+        <a:srgbClr val="ED7D31"/>
       </a:accent2>
       <a:accent3>
-        <a:srgbClr val="9BBB59"/>
+        <a:srgbClr val="A5A5A5"/>
       </a:accent3>
       <a:accent4>
-        <a:srgbClr val="8064A2"/>
+        <a:srgbClr val="FFC000"/>
       </a:accent4>
       <a:accent5>
-        <a:srgbClr val="4BACC6"/>
+        <a:srgbClr val="5B9BD5"/>
       </a:accent5>
       <a:accent6>
-        <a:srgbClr val="F79646"/>
+        <a:srgbClr val="70AD47"/>
       </a:accent6>
       <a:hlink>
-        <a:srgbClr val="0000FF"/>
+        <a:srgbClr val="0563C1"/>
       </a:hlink>
       <a:folHlink>
-        <a:srgbClr val="800080"/>
+        <a:srgbClr val="954F72"/>
       </a:folHlink>
     </a:clrScheme>
     <a:fontScheme name="Office">
       <a:majorFont>
-        <a:latin typeface="Cambria"/>
+        <a:latin typeface="Calibri Light" panose="020F0302020204030204"/>
         <a:ea typeface=""/>
         <a:cs typeface=""/>
-        <a:font script="Jpan" typeface="ＭＳ ゴシック"/>
+        <a:font script="Jpan" typeface="游ゴシック Light"/>
         <a:font script="Hang" typeface="맑은 고딕"/>
-        <a:font script="Hans" typeface="宋体"/>
+        <a:font script="Hans" typeface="等线 Light"/>
         <a:font script="Hant" typeface="新細明體"/>
         <a:font script="Arab" typeface="Times New Roman"/>
         <a:font script="Hebr" typeface="Times New Roman"/>
@@ -2782,12 +2742,12 @@
         <a:font script="Geor" typeface="Sylfaen"/>
       </a:majorFont>
       <a:minorFont>
-        <a:latin typeface="Calibri"/>
+        <a:latin typeface="Calibri" panose="020F0502020204030204"/>
         <a:ea typeface=""/>
         <a:cs typeface=""/>
-        <a:font script="Jpan" typeface="ＭＳ 明朝"/>
+        <a:font script="Jpan" typeface="游明朝"/>
         <a:font script="Hang" typeface="맑은 고딕"/>
-        <a:font script="Hans" typeface="宋体"/>
+        <a:font script="Hans" typeface="等线"/>
         <a:font script="Hant" typeface="新細明體"/>
         <a:font script="Arab" typeface="Arial"/>
         <a:font script="Hebr" typeface="Arial"/>
@@ -2826,165 +2786,141 @@
           <a:gsLst>
             <a:gs pos="0">
               <a:schemeClr val="phClr">
-                <a:tint val="50000"/>
-                <a:satMod val="300000"/>
+                <a:lumMod val="110000"/>
+                <a:satMod val="105000"/>
+                <a:tint val="67000"/>
               </a:schemeClr>
             </a:gs>
-            <a:gs pos="35000">
+            <a:gs pos="50000">
               <a:schemeClr val="phClr">
-                <a:tint val="37000"/>
-                <a:satMod val="300000"/>
+                <a:lumMod val="105000"/>
+                <a:satMod val="103000"/>
+                <a:tint val="73000"/>
               </a:schemeClr>
             </a:gs>
             <a:gs pos="100000">
               <a:schemeClr val="phClr">
-                <a:tint val="15000"/>
-                <a:satMod val="350000"/>
+                <a:lumMod val="105000"/>
+                <a:satMod val="109000"/>
+                <a:tint val="81000"/>
               </a:schemeClr>
             </a:gs>
           </a:gsLst>
-          <a:lin ang="16200000" scaled="1"/>
+          <a:lin ang="5400000" scaled="0"/>
         </a:gradFill>
         <a:gradFill rotWithShape="1">
           <a:gsLst>
             <a:gs pos="0">
               <a:schemeClr val="phClr">
-                <a:shade val="51000"/>
-                <a:satMod val="130000"/>
+                <a:satMod val="103000"/>
+                <a:lumMod val="102000"/>
+                <a:tint val="94000"/>
               </a:schemeClr>
             </a:gs>
-            <a:gs pos="80000">
+            <a:gs pos="50000">
               <a:schemeClr val="phClr">
-                <a:shade val="93000"/>
-                <a:satMod val="130000"/>
+                <a:satMod val="110000"/>
+                <a:lumMod val="100000"/>
+                <a:shade val="100000"/>
               </a:schemeClr>
             </a:gs>
             <a:gs pos="100000">
               <a:schemeClr val="phClr">
-                <a:shade val="94000"/>
-                <a:satMod val="135000"/>
+                <a:lumMod val="99000"/>
+                <a:satMod val="120000"/>
+                <a:shade val="78000"/>
               </a:schemeClr>
             </a:gs>
           </a:gsLst>
-          <a:lin ang="16200000" scaled="0"/>
+          <a:lin ang="5400000" scaled="0"/>
         </a:gradFill>
       </a:fillStyleLst>
       <a:lnStyleLst>
-        <a:ln w="9525" cap="flat" cmpd="sng" algn="ctr">
-          <a:solidFill>
-            <a:schemeClr val="phClr">
-              <a:shade val="95000"/>
-              <a:satMod val="105000"/>
-            </a:schemeClr>
-          </a:solidFill>
-          <a:prstDash val="solid"/>
-        </a:ln>
-        <a:ln w="25400" cap="flat" cmpd="sng" algn="ctr">
+        <a:ln w="6350" cap="flat" cmpd="sng" algn="ctr">
           <a:solidFill>
             <a:schemeClr val="phClr"/>
           </a:solidFill>
           <a:prstDash val="solid"/>
+          <a:miter lim="800000"/>
         </a:ln>
-        <a:ln w="38100" cap="flat" cmpd="sng" algn="ctr">
+        <a:ln w="12700" cap="flat" cmpd="sng" algn="ctr">
           <a:solidFill>
             <a:schemeClr val="phClr"/>
           </a:solidFill>
           <a:prstDash val="solid"/>
+          <a:miter lim="800000"/>
+        </a:ln>
+        <a:ln w="19050" cap="flat" cmpd="sng" algn="ctr">
+          <a:solidFill>
+            <a:schemeClr val="phClr"/>
+          </a:solidFill>
+          <a:prstDash val="solid"/>
+          <a:miter lim="800000"/>
         </a:ln>
       </a:lnStyleLst>
       <a:effectStyleLst>
         <a:effectStyle>
+          <a:effectLst/>
+        </a:effectStyle>
+        <a:effectStyle>
+          <a:effectLst/>
+        </a:effectStyle>
+        <a:effectStyle>
           <a:effectLst>
-            <a:outerShdw blurRad="40000" dist="20000" dir="5400000" rotWithShape="0">
+            <a:outerShdw blurRad="57150" dist="19050" dir="5400000" algn="ctr" rotWithShape="0">
               <a:srgbClr val="000000">
-                <a:alpha val="38000"/>
+                <a:alpha val="63000"/>
               </a:srgbClr>
             </a:outerShdw>
           </a:effectLst>
-        </a:effectStyle>
-        <a:effectStyle>
-          <a:effectLst>
-            <a:outerShdw blurRad="40000" dist="23000" dir="5400000" rotWithShape="0">
-              <a:srgbClr val="000000">
-                <a:alpha val="35000"/>
-              </a:srgbClr>
-            </a:outerShdw>
-          </a:effectLst>
-        </a:effectStyle>
-        <a:effectStyle>
-          <a:effectLst>
-            <a:outerShdw blurRad="40000" dist="23000" dir="5400000" rotWithShape="0">
-              <a:srgbClr val="000000">
-                <a:alpha val="35000"/>
-              </a:srgbClr>
-            </a:outerShdw>
-          </a:effectLst>
-          <a:scene3d>
-            <a:camera prst="orthographicFront">
-              <a:rot lat="0" lon="0" rev="0"/>
-            </a:camera>
-            <a:lightRig rig="threePt" dir="t">
-              <a:rot lat="0" lon="0" rev="1200000"/>
-            </a:lightRig>
-          </a:scene3d>
-          <a:sp3d>
-            <a:bevelT w="63500" h="25400"/>
-          </a:sp3d>
         </a:effectStyle>
       </a:effectStyleLst>
       <a:bgFillStyleLst>
         <a:solidFill>
           <a:schemeClr val="phClr"/>
         </a:solidFill>
+        <a:solidFill>
+          <a:schemeClr val="phClr">
+            <a:tint val="95000"/>
+            <a:satMod val="170000"/>
+          </a:schemeClr>
+        </a:solidFill>
         <a:gradFill rotWithShape="1">
           <a:gsLst>
             <a:gs pos="0">
               <a:schemeClr val="phClr">
-                <a:tint val="40000"/>
-                <a:satMod val="350000"/>
+                <a:tint val="93000"/>
+                <a:satMod val="150000"/>
+                <a:shade val="98000"/>
+                <a:lumMod val="102000"/>
               </a:schemeClr>
             </a:gs>
-            <a:gs pos="40000">
+            <a:gs pos="50000">
               <a:schemeClr val="phClr">
-                <a:tint val="45000"/>
-                <a:shade val="99000"/>
-                <a:satMod val="350000"/>
+                <a:tint val="98000"/>
+                <a:satMod val="130000"/>
+                <a:shade val="90000"/>
+                <a:lumMod val="103000"/>
               </a:schemeClr>
             </a:gs>
             <a:gs pos="100000">
               <a:schemeClr val="phClr">
-                <a:shade val="20000"/>
-                <a:satMod val="255000"/>
+                <a:shade val="63000"/>
+                <a:satMod val="120000"/>
               </a:schemeClr>
             </a:gs>
           </a:gsLst>
-          <a:path path="circle">
-            <a:fillToRect l="50000" t="-80000" r="50000" b="180000"/>
-          </a:path>
-        </a:gradFill>
-        <a:gradFill rotWithShape="1">
-          <a:gsLst>
-            <a:gs pos="0">
-              <a:schemeClr val="phClr">
-                <a:tint val="80000"/>
-                <a:satMod val="300000"/>
-              </a:schemeClr>
-            </a:gs>
-            <a:gs pos="100000">
-              <a:schemeClr val="phClr">
-                <a:shade val="30000"/>
-                <a:satMod val="200000"/>
-              </a:schemeClr>
-            </a:gs>
-          </a:gsLst>
-          <a:path path="circle">
-            <a:fillToRect l="50000" t="50000" r="50000" b="50000"/>
-          </a:path>
+          <a:lin ang="5400000" scaled="0"/>
         </a:gradFill>
       </a:bgFillStyleLst>
     </a:fmtScheme>
   </a:themeElements>
   <a:objectDefaults/>
   <a:extraClrSchemeLst/>
+  <a:extLst>
+    <a:ext uri="{05A4C25C-085E-4340-85A3-A5531E510DB2}">
+      <thm15:themeFamily xmlns:thm15="http://schemas.microsoft.com/office/thememl/2012/main" name="Office Theme" id="{62F939B6-93AF-4DB8-9C6B-D6C7DFDC589F}" vid="{4A3C46E8-61CC-4603-A589-7422A47A8E4A}"/>
+    </a:ext>
+  </a:extLst>
 </a:theme>
 </file>
</xml_diff>